<commit_message>
ordinary update. added experiment overview.
</commit_message>
<xml_diff>
--- a/MyFlower/新实验说明.docx
+++ b/MyFlower/新实验说明.docx
@@ -4,7 +4,6 @@
   <w:body>
     <w:p>
       <w:pPr>
-        <w:ind w:firstLineChars="100" w:firstLine="281"/>
         <w:rPr>
           <w:b/>
           <w:sz w:val="28"/>
@@ -1480,37 +1479,38 @@
         </w:rPr>
         <w:t>15.17%</w:t>
       </w:r>
+    </w:p>
+    <w:p/>
+    <w:p>
+      <w:pPr>
+        <w:rPr>
+          <w:b/>
+          <w:sz w:val="28"/>
+          <w:szCs w:val="28"/>
+        </w:rPr>
+      </w:pPr>
+      <w:r>
+        <w:rPr>
+          <w:rFonts w:hint="eastAsia"/>
+          <w:b/>
+          <w:sz w:val="28"/>
+          <w:szCs w:val="28"/>
+        </w:rPr>
+        <w:t>Further</w:t>
+      </w:r>
+      <w:r>
+        <w:rPr>
+          <w:b/>
+          <w:sz w:val="28"/>
+          <w:szCs w:val="28"/>
+        </w:rPr>
+        <w:t xml:space="preserve"> Work</w:t>
+      </w:r>
+    </w:p>
+    <w:p>
       <w:bookmarkStart w:id="0" w:name="_GoBack"/>
       <w:bookmarkEnd w:id="0"/>
     </w:p>
-    <w:p/>
-    <w:p>
-      <w:pPr>
-        <w:rPr>
-          <w:b/>
-          <w:sz w:val="28"/>
-          <w:szCs w:val="28"/>
-        </w:rPr>
-      </w:pPr>
-      <w:r>
-        <w:rPr>
-          <w:rFonts w:hint="eastAsia"/>
-          <w:b/>
-          <w:sz w:val="28"/>
-          <w:szCs w:val="28"/>
-        </w:rPr>
-        <w:t>Further</w:t>
-      </w:r>
-      <w:r>
-        <w:rPr>
-          <w:b/>
-          <w:sz w:val="28"/>
-          <w:szCs w:val="28"/>
-        </w:rPr>
-        <w:t xml:space="preserve"> Work</w:t>
-      </w:r>
-    </w:p>
-    <w:p/>
     <w:sectPr>
       <w:pgSz w:w="11906" w:h="16838"/>
       <w:pgMar w:top="1440" w:right="1800" w:bottom="1440" w:left="1800" w:header="851" w:footer="992" w:gutter="0"/>

</xml_diff>